<commit_message>
Cleanup / Exception Updates
</commit_message>
<xml_diff>
--- a/documentation/starfish project documentation.docx
+++ b/documentation/starfish project documentation.docx
@@ -1350,19 +1350,19 @@
         </w:rPr>
         <w:t>session.php</w:t>
       </w:r>
-    </w:p>
-    <w:p>
-      <w:pPr>
-        <w:pStyle w:val="ListParagraph"/>
-        <w:numPr>
-          <w:ilvl w:val="2"/>
-          <w:numId w:val="2"/>
-        </w:numPr>
-        <w:rPr>
-          <w:i w:val="0"/>
-        </w:rPr>
-      </w:pPr>
-      <w:proofErr w:type="spellEnd"/>
+      <w:proofErr w:type="spellEnd"/>
+    </w:p>
+    <w:p>
+      <w:pPr>
+        <w:pStyle w:val="ListParagraph"/>
+        <w:numPr>
+          <w:ilvl w:val="2"/>
+          <w:numId w:val="2"/>
+        </w:numPr>
+        <w:rPr>
+          <w:i w:val="0"/>
+        </w:rPr>
+      </w:pPr>
       <w:r>
         <w:rPr>
           <w:i w:val="0"/>
@@ -2993,58 +2993,6 @@
           <w:i w:val="0"/>
         </w:rPr>
         <w:t xml:space="preserve"> Widget: widget.{type}.</w:t>
-      </w:r>
-      <w:proofErr w:type="spellStart"/>
-      <w:r>
-        <w:rPr>
-          <w:i w:val="0"/>
-        </w:rPr>
-        <w:t>php</w:t>
-      </w:r>
-      <w:proofErr w:type="spellEnd"/>
-    </w:p>
-    <w:p>
-      <w:pPr>
-        <w:pStyle w:val="ListParagraph"/>
-        <w:numPr>
-          <w:ilvl w:val="1"/>
-          <w:numId w:val="2"/>
-        </w:numPr>
-        <w:rPr>
-          <w:i w:val="0"/>
-        </w:rPr>
-      </w:pPr>
-      <w:r>
-        <w:rPr>
-          <w:i w:val="0"/>
-        </w:rPr>
-        <w:t>Logic: logic.{type}.</w:t>
-      </w:r>
-      <w:proofErr w:type="spellStart"/>
-      <w:r>
-        <w:rPr>
-          <w:i w:val="0"/>
-        </w:rPr>
-        <w:t>php</w:t>
-      </w:r>
-      <w:proofErr w:type="spellEnd"/>
-    </w:p>
-    <w:p>
-      <w:pPr>
-        <w:pStyle w:val="ListParagraph"/>
-        <w:numPr>
-          <w:ilvl w:val="1"/>
-          <w:numId w:val="2"/>
-        </w:numPr>
-        <w:rPr>
-          <w:i w:val="0"/>
-        </w:rPr>
-      </w:pPr>
-      <w:r>
-        <w:rPr>
-          <w:i w:val="0"/>
-        </w:rPr>
-        <w:t>Macros: macro.{type}.</w:t>
       </w:r>
       <w:proofErr w:type="spellStart"/>
       <w:r>

</xml_diff>